<commit_message>
pequenas correções de digitação
</commit_message>
<xml_diff>
--- a/docs/tutorial.docx
+++ b/docs/tutorial.docx
@@ -1307,13 +1307,13 @@
       </w:r>
     </w:p>
     <w:bookmarkEnd w:id="33"/>
-    <w:bookmarkStart w:id="34" w:name="Xc3596e75232cd732bd689941566ac86d1427e3c"/>
+    <w:bookmarkStart w:id="34" w:name="Xe2331579561e26c36168d35f3cb1c2f06d70918"/>
     <w:p>
       <w:pPr>
         <w:pStyle w:val="Heading2"/>
       </w:pPr>
       <w:r>
-        <w:t xml:space="preserve">5 Configuração de ambiente para rodar Python no RStudio</w:t>
+        <w:t xml:space="preserve">5 Configuração de Ambiente Python no RStudio</w:t>
       </w:r>
     </w:p>
     <w:p>
@@ -1935,7 +1935,7 @@
         <w:pStyle w:val="Heading2"/>
       </w:pPr>
       <w:r>
-        <w:t xml:space="preserve">6 Download e importação do arquivo em PDF</w:t>
+        <w:t xml:space="preserve">6 Download e Importação do Arquivo em PDF</w:t>
       </w:r>
     </w:p>
     <w:p>
@@ -2654,7 +2654,7 @@
         <w:pStyle w:val="Heading2"/>
       </w:pPr>
       <w:r>
-        <w:t xml:space="preserve">7 Divisão do documento em pedaços</w:t>
+        <w:t xml:space="preserve">7 Divisão do Documento em Pedaços</w:t>
       </w:r>
     </w:p>
     <w:p>
@@ -3013,7 +3013,7 @@
         <w:pStyle w:val="Heading2"/>
       </w:pPr>
       <w:r>
-        <w:t xml:space="preserve">8 Avaliação do custo da aplicação</w:t>
+        <w:t xml:space="preserve">8 Avaliação do Custo da Aplicação</w:t>
       </w:r>
     </w:p>
     <w:p>
@@ -3328,7 +3328,7 @@
           <w:iCs/>
           <w:i/>
         </w:rPr>
-        <w:t xml:space="preserve">embeddings</w:t>
+        <w:t xml:space="preserve">Embeddings</w:t>
       </w:r>
     </w:p>
     <w:p>
@@ -3582,7 +3582,7 @@
         <w:pStyle w:val="BodyText"/>
       </w:pPr>
       <w:r>
-        <w:t xml:space="preserve">Vamos utilziar o modelo</w:t>
+        <w:t xml:space="preserve">Vamos utilizar o modelo</w:t>
       </w:r>
       <w:r>
         <w:t xml:space="preserve"> </w:t>
@@ -7530,7 +7530,7 @@
         <w:pStyle w:val="Heading2"/>
       </w:pPr>
       <w:r>
-        <w:t xml:space="preserve">12 Usando IA generativa brasileira</w:t>
+        <w:t xml:space="preserve">12 Usando IA Generativa Brasileira</w:t>
       </w:r>
     </w:p>
     <w:p>

</xml_diff>

<commit_message>
atualizando detalhes do tutorial
</commit_message>
<xml_diff>
--- a/docs/tutorial.docx
+++ b/docs/tutorial.docx
@@ -1998,7 +1998,7 @@
         <w:rPr>
           <w:rStyle w:val="StringTok"/>
         </w:rPr>
-        <w:t xml:space="preserve">"docs"</w:t>
+        <w:t xml:space="preserve">"codigos/docs"</w:t>
       </w:r>
       <w:r>
         <w:rPr>
@@ -2031,7 +2031,7 @@
         <w:rPr>
           <w:rStyle w:val="StringTok"/>
         </w:rPr>
-        <w:t xml:space="preserve">"docs"</w:t>
+        <w:t xml:space="preserve">"codigos/docs"</w:t>
       </w:r>
       <w:r>
         <w:rPr>

</xml_diff>